<commit_message>
Se acomodo la expresion con leer
</commit_message>
<xml_diff>
--- a/ExpresionesRegulares.docx
+++ b/ExpresionesRegulares.docx
@@ -4,10 +4,7 @@
   <w:body>
     <w:p>
       <w:r>
-        <w:t>Nombres</w:t>
-      </w:r>
-      <w:r>
-        <w:t xml:space="preserve">: Miguel </w:t>
+        <w:t xml:space="preserve">Nombres: Miguel </w:t>
       </w:r>
       <w:proofErr w:type="spellStart"/>
       <w:r>
@@ -23,28 +20,17 @@
       </w:r>
       <w:proofErr w:type="spellEnd"/>
       <w:r>
-        <w:t>, J</w:t>
-      </w:r>
-      <w:r>
-        <w:t>uan Antonio Ovalle Patiño</w:t>
-      </w:r>
-    </w:p>
-    <w:p>
-      <w:bookmarkStart w:id="0" w:name="_GoBack"/>
-      <w:bookmarkEnd w:id="0"/>
+        <w:t>, Juan Antonio Ovalle Patiño</w:t>
+      </w:r>
+    </w:p>
+    <w:p>
       <w:proofErr w:type="spellStart"/>
       <w:r>
         <w:t>Num</w:t>
       </w:r>
       <w:proofErr w:type="spellEnd"/>
       <w:r>
-        <w:t xml:space="preserve"> Boletas: 2017670201</w:t>
-      </w:r>
-      <w:r>
-        <w:t xml:space="preserve">, </w:t>
-      </w:r>
-      <w:r>
-        <w:t>2017670891</w:t>
+        <w:t xml:space="preserve"> Boletas: 2017670201, 2017670891</w:t>
       </w:r>
     </w:p>
     <w:p>
@@ -77,19 +63,7 @@
     </w:p>
     <w:p>
       <w:r>
-        <w:t xml:space="preserve">Programa </w:t>
-      </w:r>
-      <w:r>
-        <w:t>Académico</w:t>
-      </w:r>
-      <w:r>
-        <w:t xml:space="preserve">: </w:t>
-      </w:r>
-      <w:r>
-        <w:t>Ingeniería</w:t>
-      </w:r>
-      <w:r>
-        <w:t xml:space="preserve"> en Sistemas Computacionales</w:t>
+        <w:t>Programa Académico: Ingeniería en Sistemas Computacionales</w:t>
       </w:r>
     </w:p>
     <w:p>
@@ -314,8 +288,6 @@
     <w:p>
       <w:r>
         <w:tab/>
-      </w:r>
-      <w:r>
         <w:t>&lt;</w:t>
       </w:r>
       <w:proofErr w:type="gramStart"/>
@@ -324,10 +296,7 @@
       </w:r>
       <w:proofErr w:type="gramEnd"/>
       <w:r>
-        <w:t>&gt;*</w:t>
-      </w:r>
-      <w:r>
-        <w:t>)*</w:t>
+        <w:t>&gt;*)*</w:t>
       </w:r>
     </w:p>
     <w:p>
@@ -358,10 +327,7 @@
       </w:r>
       <w:proofErr w:type="gramEnd"/>
       <w:r>
-        <w:t>&gt;*</w:t>
-      </w:r>
-      <w:r>
-        <w:t>)?</w:t>
+        <w:t>&gt;*)?</w:t>
       </w:r>
     </w:p>
     <w:p>
@@ -665,13 +631,7 @@
       </w:r>
       <w:proofErr w:type="gramEnd"/>
       <w:r>
-        <w:t>&gt; &lt;identificador&gt; (,</w:t>
-      </w:r>
-      <w:r>
-        <w:t>&lt;tipo&gt; &lt;identificador&gt;</w:t>
-      </w:r>
-      <w:r>
-        <w:t>)*</w:t>
+        <w:t>&gt; &lt;identificador&gt; (,&lt;tipo&gt; &lt;identificador&gt;)*</w:t>
       </w:r>
     </w:p>
     <w:p>
@@ -1385,16 +1345,7 @@
               <w:t>&lt;a-z&gt; | &lt;A-Z&gt;</w:t>
             </w:r>
             <w:r>
-              <w:t>)</w:t>
-            </w:r>
-            <w:r>
-              <w:t>(&lt;a-z&gt; | &lt;A-Z&gt;</w:t>
-            </w:r>
-            <w:r>
-              <w:t xml:space="preserve"> | &lt;0-9&gt;</w:t>
-            </w:r>
-            <w:r>
-              <w:t>)</w:t>
+              <w:t>)(&lt;a-z&gt; | &lt;A-Z&gt; | &lt;0-9&gt;)</w:t>
             </w:r>
             <w:r>
               <w:t>*</w:t>
@@ -1434,7 +1385,10 @@
       </w:tr>
     </w:tbl>
     <w:p/>
-    <w:p/>
+    <w:p>
+      <w:bookmarkStart w:id="0" w:name="_GoBack"/>
+      <w:bookmarkEnd w:id="0"/>
+    </w:p>
     <w:p/>
     <w:sectPr>
       <w:pgSz w:w="12240" w:h="15840"/>

</xml_diff>